<commit_message>
Aggiunti ToUpper e ToLower
</commit_message>
<xml_diff>
--- a/Database Unipr Bank.docx
+++ b/Database Unipr Bank.docx
@@ -7,15 +7,1004 @@
         <w:pStyle w:val="Titolo"/>
       </w:pPr>
       <w:r>
-        <w:t>Database Unipr Bank</w:t>
+        <w:t xml:space="preserve">Database </w:t>
+      </w:r>
+      <w:proofErr w:type="spellStart"/>
+      <w:r>
+        <w:t>Unipr</w:t>
+      </w:r>
+      <w:proofErr w:type="spellEnd"/>
+      <w:r>
+        <w:t xml:space="preserve"> Bank</w:t>
       </w:r>
     </w:p>
     <w:p>
       <w:pPr>
         <w:pStyle w:val="Titolo1"/>
       </w:pPr>
+      <w:r>
+        <w:t>Schema tabelle</w:t>
+      </w:r>
+    </w:p>
+    <w:p>
+      <w:pPr>
+        <w:pStyle w:val="Titolo1"/>
+      </w:pPr>
+      <w:r>
+        <w:rPr>
+          <w:noProof/>
+        </w:rPr>
+        <w:drawing>
+          <wp:anchor distT="0" distB="0" distL="114300" distR="114300" simplePos="0" relativeHeight="251658240" behindDoc="1" locked="0" layoutInCell="1" allowOverlap="1">
+            <wp:simplePos x="0" y="0"/>
+            <wp:positionH relativeFrom="column">
+              <wp:posOffset>0</wp:posOffset>
+            </wp:positionH>
+            <wp:positionV relativeFrom="paragraph">
+              <wp:posOffset>0</wp:posOffset>
+            </wp:positionV>
+            <wp:extent cx="6114415" cy="4237990"/>
+            <wp:effectExtent l="0" t="0" r="635" b="0"/>
+            <wp:wrapTight wrapText="bothSides">
+              <wp:wrapPolygon edited="0">
+                <wp:start x="0" y="0"/>
+                <wp:lineTo x="0" y="21458"/>
+                <wp:lineTo x="21535" y="21458"/>
+                <wp:lineTo x="21535" y="0"/>
+                <wp:lineTo x="0" y="0"/>
+              </wp:wrapPolygon>
+            </wp:wrapTight>
+            <wp:docPr id="2" name="Immagine 2"/>
+            <wp:cNvGraphicFramePr>
+              <a:graphicFrameLocks xmlns:a="http://schemas.openxmlformats.org/drawingml/2006/main" noChangeAspect="1"/>
+            </wp:cNvGraphicFramePr>
+            <a:graphic xmlns:a="http://schemas.openxmlformats.org/drawingml/2006/main">
+              <a:graphicData uri="http://schemas.openxmlformats.org/drawingml/2006/picture">
+                <pic:pic xmlns:pic="http://schemas.openxmlformats.org/drawingml/2006/picture">
+                  <pic:nvPicPr>
+                    <pic:cNvPr id="0" name="Picture 3"/>
+                    <pic:cNvPicPr>
+                      <a:picLocks noChangeAspect="1" noChangeArrowheads="1"/>
+                    </pic:cNvPicPr>
+                  </pic:nvPicPr>
+                  <pic:blipFill>
+                    <a:blip r:embed="rId4">
+                      <a:extLst>
+                        <a:ext uri="{28A0092B-C50C-407E-A947-70E740481C1C}">
+                          <a14:useLocalDpi xmlns:a14="http://schemas.microsoft.com/office/drawing/2010/main" val="0"/>
+                        </a:ext>
+                      </a:extLst>
+                    </a:blip>
+                    <a:srcRect/>
+                    <a:stretch>
+                      <a:fillRect/>
+                    </a:stretch>
+                  </pic:blipFill>
+                  <pic:spPr bwMode="auto">
+                    <a:xfrm>
+                      <a:off x="0" y="0"/>
+                      <a:ext cx="6114415" cy="4237990"/>
+                    </a:xfrm>
+                    <a:prstGeom prst="rect">
+                      <a:avLst/>
+                    </a:prstGeom>
+                    <a:noFill/>
+                    <a:ln>
+                      <a:noFill/>
+                    </a:ln>
+                  </pic:spPr>
+                </pic:pic>
+              </a:graphicData>
+            </a:graphic>
+            <wp14:sizeRelH relativeFrom="page">
+              <wp14:pctWidth>0</wp14:pctWidth>
+            </wp14:sizeRelH>
+            <wp14:sizeRelV relativeFrom="page">
+              <wp14:pctHeight>0</wp14:pctHeight>
+            </wp14:sizeRelV>
+          </wp:anchor>
+        </w:drawing>
+      </w:r>
+      <w:r>
+        <w:t>Spiegazione Triggers</w:t>
+      </w:r>
+    </w:p>
+    <w:p>
+      <w:pPr>
+        <w:pStyle w:val="Titolo2"/>
+      </w:pPr>
+      <w:r>
+        <w:t>Che cosa sono i trigger in SQL Server</w:t>
+      </w:r>
+    </w:p>
+    <w:p/>
+    <w:p>
+      <w:pPr>
+        <w:pStyle w:val="Titolo2"/>
+      </w:pPr>
+      <w:r>
+        <w:t>Trigger UpdateIdFiliale</w:t>
+      </w:r>
+    </w:p>
+    <w:p>
+      <w:r>
+        <w:t xml:space="preserve">--Quando viene fatto un update su filiale, </w:t>
+      </w:r>
+      <w:proofErr w:type="spellStart"/>
+      <w:r>
+        <w:t>cascade</w:t>
+      </w:r>
+      <w:proofErr w:type="spellEnd"/>
+      <w:r>
+        <w:t xml:space="preserve"> fa l'update su account. Il trigger su account fa aggiornare la filiale anche in conto corrente</w:t>
+      </w:r>
+    </w:p>
+    <w:p>
+      <w:pPr>
+        <w:rPr>
+          <w:lang w:val="en-US"/>
+        </w:rPr>
+      </w:pPr>
+      <w:r>
+        <w:rPr>
+          <w:lang w:val="en-US"/>
+        </w:rPr>
+        <w:t xml:space="preserve">CREATE TRIGGER </w:t>
+      </w:r>
+      <w:proofErr w:type="spellStart"/>
+      <w:r>
+        <w:rPr>
+          <w:lang w:val="en-US"/>
+        </w:rPr>
+        <w:t>UpdateIdFiliale</w:t>
+      </w:r>
+      <w:proofErr w:type="spellEnd"/>
+    </w:p>
+    <w:p>
+      <w:pPr>
+        <w:rPr>
+          <w:lang w:val="en-US"/>
+        </w:rPr>
+      </w:pPr>
+      <w:r>
+        <w:rPr>
+          <w:lang w:val="en-US"/>
+        </w:rPr>
+        <w:t>ON Account</w:t>
+      </w:r>
+    </w:p>
+    <w:p>
+      <w:pPr>
+        <w:rPr>
+          <w:lang w:val="en-US"/>
+        </w:rPr>
+      </w:pPr>
+      <w:r>
+        <w:rPr>
+          <w:lang w:val="en-US"/>
+        </w:rPr>
+        <w:t>AFTER UPDATE</w:t>
+      </w:r>
+    </w:p>
+    <w:p>
+      <w:pPr>
+        <w:rPr>
+          <w:lang w:val="en-US"/>
+        </w:rPr>
+      </w:pPr>
+      <w:r>
+        <w:rPr>
+          <w:lang w:val="en-US"/>
+        </w:rPr>
+        <w:t xml:space="preserve">AS IF </w:t>
+      </w:r>
+      <w:proofErr w:type="gramStart"/>
+      <w:r>
+        <w:rPr>
+          <w:lang w:val="en-US"/>
+        </w:rPr>
+        <w:t>UPDATE(</w:t>
+      </w:r>
+      <w:proofErr w:type="spellStart"/>
+      <w:proofErr w:type="gramEnd"/>
+      <w:r>
+        <w:rPr>
+          <w:lang w:val="en-US"/>
+        </w:rPr>
+        <w:t>filiale</w:t>
+      </w:r>
+      <w:proofErr w:type="spellEnd"/>
+      <w:r>
+        <w:rPr>
+          <w:lang w:val="en-US"/>
+        </w:rPr>
+        <w:t>)</w:t>
+      </w:r>
+    </w:p>
+    <w:p>
+      <w:pPr>
+        <w:rPr>
+          <w:lang w:val="en-US"/>
+        </w:rPr>
+      </w:pPr>
+      <w:r>
+        <w:rPr>
+          <w:lang w:val="en-US"/>
+        </w:rPr>
+        <w:t xml:space="preserve">SET NOCOUNT ON; -- NOCOUNT ON: non </w:t>
+      </w:r>
+      <w:proofErr w:type="spellStart"/>
+      <w:r>
+        <w:rPr>
+          <w:lang w:val="en-US"/>
+        </w:rPr>
+        <w:t>restituisce</w:t>
+      </w:r>
+      <w:proofErr w:type="spellEnd"/>
+      <w:r>
+        <w:rPr>
+          <w:lang w:val="en-US"/>
+        </w:rPr>
+        <w:t xml:space="preserve"> </w:t>
+      </w:r>
+      <w:proofErr w:type="spellStart"/>
+      <w:r>
+        <w:rPr>
+          <w:lang w:val="en-US"/>
+        </w:rPr>
+        <w:t>il</w:t>
+      </w:r>
+      <w:proofErr w:type="spellEnd"/>
+      <w:r>
+        <w:rPr>
+          <w:lang w:val="en-US"/>
+        </w:rPr>
+        <w:t xml:space="preserve"> </w:t>
+      </w:r>
+      <w:proofErr w:type="spellStart"/>
+      <w:r>
+        <w:rPr>
+          <w:lang w:val="en-US"/>
+        </w:rPr>
+        <w:t>numero</w:t>
+      </w:r>
+      <w:proofErr w:type="spellEnd"/>
+      <w:r>
+        <w:rPr>
+          <w:lang w:val="en-US"/>
+        </w:rPr>
+        <w:t xml:space="preserve"> di </w:t>
+      </w:r>
+      <w:proofErr w:type="spellStart"/>
+      <w:r>
+        <w:rPr>
+          <w:lang w:val="en-US"/>
+        </w:rPr>
+        <w:t>righe</w:t>
+      </w:r>
+      <w:proofErr w:type="spellEnd"/>
+      <w:r>
+        <w:rPr>
+          <w:lang w:val="en-US"/>
+        </w:rPr>
+        <w:t xml:space="preserve"> </w:t>
+      </w:r>
+      <w:proofErr w:type="spellStart"/>
+      <w:r>
+        <w:rPr>
+          <w:lang w:val="en-US"/>
+        </w:rPr>
+        <w:t>modificate</w:t>
+      </w:r>
+      <w:proofErr w:type="spellEnd"/>
+    </w:p>
+    <w:p>
+      <w:pPr>
+        <w:rPr>
+          <w:lang w:val="en-US"/>
+        </w:rPr>
+      </w:pPr>
+      <w:r>
+        <w:rPr>
+          <w:lang w:val="en-US"/>
+        </w:rPr>
+        <w:t xml:space="preserve">   UPDATE </w:t>
+      </w:r>
+      <w:proofErr w:type="spellStart"/>
+      <w:r>
+        <w:rPr>
+          <w:lang w:val="en-US"/>
+        </w:rPr>
+        <w:t>ContoCorrente</w:t>
+      </w:r>
+      <w:proofErr w:type="spellEnd"/>
+    </w:p>
+    <w:p>
+      <w:pPr>
+        <w:rPr>
+          <w:lang w:val="en-US"/>
+        </w:rPr>
+      </w:pPr>
+      <w:r>
+        <w:rPr>
+          <w:lang w:val="en-US"/>
+        </w:rPr>
+        <w:t xml:space="preserve">   SET </w:t>
+      </w:r>
+      <w:proofErr w:type="spellStart"/>
+      <w:r>
+        <w:rPr>
+          <w:lang w:val="en-US"/>
+        </w:rPr>
+        <w:t>idFiliale</w:t>
+      </w:r>
+      <w:proofErr w:type="spellEnd"/>
+      <w:r>
+        <w:rPr>
+          <w:lang w:val="en-US"/>
+        </w:rPr>
+        <w:t xml:space="preserve"> = (SELECT </w:t>
+      </w:r>
+      <w:proofErr w:type="spellStart"/>
+      <w:r>
+        <w:rPr>
+          <w:lang w:val="en-US"/>
+        </w:rPr>
+        <w:t>filiale</w:t>
+      </w:r>
+      <w:proofErr w:type="spellEnd"/>
+      <w:r>
+        <w:rPr>
+          <w:lang w:val="en-US"/>
+        </w:rPr>
+        <w:t xml:space="preserve"> FROM INSERTED)</w:t>
+      </w:r>
+    </w:p>
+    <w:p>
+      <w:pPr>
+        <w:rPr>
+          <w:lang w:val="en-US"/>
+        </w:rPr>
+      </w:pPr>
+      <w:r>
+        <w:rPr>
+          <w:lang w:val="en-US"/>
+        </w:rPr>
+        <w:t xml:space="preserve">   WHERE username = (SELECT username FROM INSERTED)</w:t>
+      </w:r>
+    </w:p>
+    <w:p>
+      <w:pPr>
+        <w:pStyle w:val="Titolo2"/>
+      </w:pPr>
+      <w:r>
+        <w:lastRenderedPageBreak/>
+        <w:t xml:space="preserve">Trigger </w:t>
+      </w:r>
+      <w:proofErr w:type="spellStart"/>
+      <w:r>
+        <w:t>UpdateContoCorrente</w:t>
+      </w:r>
+      <w:proofErr w:type="spellEnd"/>
+    </w:p>
+    <w:p>
+      <w:pPr>
+        <w:rPr>
+          <w:lang w:val="en-US"/>
+        </w:rPr>
+      </w:pPr>
+    </w:p>
+    <w:p>
+      <w:pPr>
+        <w:rPr>
+          <w:u w:val="single"/>
+        </w:rPr>
+      </w:pPr>
+      <w:r>
+        <w:t>-- IL TRIGGER PER AGGIORNARE L'IBAN SE VIENE AGGIORNATO QUALCHE ATTRIBUTO DEL CONTO CORRENTE</w:t>
+      </w:r>
       <w:bookmarkStart w:id="0" w:name="_GoBack"/>
       <w:bookmarkEnd w:id="0"/>
+    </w:p>
+    <w:p>
+      <w:r>
+        <w:t>-- E CREARE AUTOMATICAMENTE IL NUOVO IBAN DOPO UN INSERT</w:t>
+      </w:r>
+    </w:p>
+    <w:p>
+      <w:pPr>
+        <w:rPr>
+          <w:lang w:val="en-US"/>
+        </w:rPr>
+      </w:pPr>
+      <w:r>
+        <w:rPr>
+          <w:lang w:val="en-US"/>
+        </w:rPr>
+        <w:t xml:space="preserve">CREATE TRIGGER </w:t>
+      </w:r>
+      <w:proofErr w:type="spellStart"/>
+      <w:r>
+        <w:rPr>
+          <w:lang w:val="en-US"/>
+        </w:rPr>
+        <w:t>UpdateContoCorrente</w:t>
+      </w:r>
+      <w:proofErr w:type="spellEnd"/>
+    </w:p>
+    <w:p>
+      <w:pPr>
+        <w:rPr>
+          <w:lang w:val="en-US"/>
+        </w:rPr>
+      </w:pPr>
+      <w:r>
+        <w:rPr>
+          <w:lang w:val="en-US"/>
+        </w:rPr>
+        <w:t xml:space="preserve">ON </w:t>
+      </w:r>
+      <w:proofErr w:type="spellStart"/>
+      <w:r>
+        <w:rPr>
+          <w:lang w:val="en-US"/>
+        </w:rPr>
+        <w:t>ContoCorrente</w:t>
+      </w:r>
+      <w:proofErr w:type="spellEnd"/>
+    </w:p>
+    <w:p>
+      <w:pPr>
+        <w:rPr>
+          <w:lang w:val="en-US"/>
+        </w:rPr>
+      </w:pPr>
+      <w:r>
+        <w:rPr>
+          <w:lang w:val="en-US"/>
+        </w:rPr>
+        <w:t>after INSERT, UPDATE</w:t>
+      </w:r>
+    </w:p>
+    <w:p>
+      <w:pPr>
+        <w:rPr>
+          <w:lang w:val="en-US"/>
+        </w:rPr>
+      </w:pPr>
+      <w:r>
+        <w:rPr>
+          <w:lang w:val="en-US"/>
+        </w:rPr>
+        <w:t>AS</w:t>
+      </w:r>
+    </w:p>
+    <w:p>
+      <w:pPr>
+        <w:rPr>
+          <w:lang w:val="en-US"/>
+        </w:rPr>
+      </w:pPr>
+      <w:r>
+        <w:rPr>
+          <w:lang w:val="en-US"/>
+        </w:rPr>
+        <w:t>BEGIN</w:t>
+      </w:r>
+    </w:p>
+    <w:p>
+      <w:r>
+        <w:rPr>
+          <w:lang w:val="en-US"/>
+        </w:rPr>
+        <w:t xml:space="preserve">  </w:t>
+      </w:r>
+      <w:r>
+        <w:t>SET NOCOUNT ON; -- NOCOUNT ON: non restituisce il numero di righe modificate</w:t>
+      </w:r>
+    </w:p>
+    <w:p>
+      <w:r>
+        <w:tab/>
+        <w:t xml:space="preserve">Update </w:t>
+      </w:r>
+      <w:proofErr w:type="spellStart"/>
+      <w:r>
+        <w:t>ContoCorrente</w:t>
+      </w:r>
+      <w:proofErr w:type="spellEnd"/>
+    </w:p>
+    <w:p>
+      <w:pPr>
+        <w:rPr>
+          <w:lang w:val="en-US"/>
+        </w:rPr>
+      </w:pPr>
+      <w:r>
+        <w:tab/>
+      </w:r>
+      <w:r>
+        <w:rPr>
+          <w:lang w:val="en-US"/>
+        </w:rPr>
+        <w:t xml:space="preserve">SET </w:t>
+      </w:r>
+      <w:proofErr w:type="spellStart"/>
+      <w:r>
+        <w:rPr>
+          <w:lang w:val="en-US"/>
+        </w:rPr>
+        <w:t>idFiliale</w:t>
+      </w:r>
+      <w:proofErr w:type="spellEnd"/>
+      <w:r>
+        <w:rPr>
+          <w:lang w:val="en-US"/>
+        </w:rPr>
+        <w:t xml:space="preserve"> = (SELECT </w:t>
+      </w:r>
+      <w:proofErr w:type="spellStart"/>
+      <w:r>
+        <w:rPr>
+          <w:lang w:val="en-US"/>
+        </w:rPr>
+        <w:t>filiale</w:t>
+      </w:r>
+      <w:proofErr w:type="spellEnd"/>
+      <w:r>
+        <w:rPr>
+          <w:lang w:val="en-US"/>
+        </w:rPr>
+        <w:t xml:space="preserve"> FROM Account WHERE username = (SELECT username FROM INSERTED))</w:t>
+      </w:r>
+    </w:p>
+    <w:p>
+      <w:pPr>
+        <w:rPr>
+          <w:lang w:val="en-US"/>
+        </w:rPr>
+      </w:pPr>
+      <w:r>
+        <w:rPr>
+          <w:lang w:val="en-US"/>
+        </w:rPr>
+        <w:tab/>
+        <w:t xml:space="preserve">WHERE </w:t>
+      </w:r>
+      <w:proofErr w:type="spellStart"/>
+      <w:r>
+        <w:rPr>
+          <w:lang w:val="en-US"/>
+        </w:rPr>
+        <w:t>idContoCorrente</w:t>
+      </w:r>
+      <w:proofErr w:type="spellEnd"/>
+      <w:r>
+        <w:rPr>
+          <w:lang w:val="en-US"/>
+        </w:rPr>
+        <w:t xml:space="preserve"> = (SELECT </w:t>
+      </w:r>
+      <w:proofErr w:type="spellStart"/>
+      <w:r>
+        <w:rPr>
+          <w:lang w:val="en-US"/>
+        </w:rPr>
+        <w:t>idContoCorrente</w:t>
+      </w:r>
+      <w:proofErr w:type="spellEnd"/>
+      <w:r>
+        <w:rPr>
+          <w:lang w:val="en-US"/>
+        </w:rPr>
+        <w:t xml:space="preserve"> FROM INSERTED);</w:t>
+      </w:r>
+    </w:p>
+    <w:p>
+      <w:pPr>
+        <w:rPr>
+          <w:lang w:val="en-US"/>
+        </w:rPr>
+      </w:pPr>
+    </w:p>
+    <w:p>
+      <w:pPr>
+        <w:rPr>
+          <w:lang w:val="en-US"/>
+        </w:rPr>
+      </w:pPr>
+      <w:r>
+        <w:rPr>
+          <w:lang w:val="en-US"/>
+        </w:rPr>
+        <w:tab/>
+        <w:t xml:space="preserve">UPDATE </w:t>
+      </w:r>
+      <w:proofErr w:type="spellStart"/>
+      <w:r>
+        <w:rPr>
+          <w:lang w:val="en-US"/>
+        </w:rPr>
+        <w:t>ContoCorrente</w:t>
+      </w:r>
+      <w:proofErr w:type="spellEnd"/>
+    </w:p>
+    <w:p>
+      <w:pPr>
+        <w:rPr>
+          <w:lang w:val="en-US"/>
+        </w:rPr>
+      </w:pPr>
+      <w:r>
+        <w:rPr>
+          <w:lang w:val="en-US"/>
+        </w:rPr>
+        <w:tab/>
+        <w:t xml:space="preserve">SET IBAN = (SELECT </w:t>
+      </w:r>
+      <w:proofErr w:type="spellStart"/>
+      <w:r>
+        <w:rPr>
+          <w:lang w:val="en-US"/>
+        </w:rPr>
+        <w:t>filiale</w:t>
+      </w:r>
+      <w:proofErr w:type="spellEnd"/>
+      <w:r>
+        <w:rPr>
+          <w:lang w:val="en-US"/>
+        </w:rPr>
+        <w:t xml:space="preserve"> FROM Account WHERE username = (SELECT username FROM INSERTED)) + (SELECT </w:t>
+      </w:r>
+      <w:proofErr w:type="gramStart"/>
+      <w:r>
+        <w:rPr>
+          <w:lang w:val="en-US"/>
+        </w:rPr>
+        <w:t>CAST(</w:t>
+      </w:r>
+      <w:proofErr w:type="spellStart"/>
+      <w:proofErr w:type="gramEnd"/>
+      <w:r>
+        <w:rPr>
+          <w:lang w:val="en-US"/>
+        </w:rPr>
+        <w:t>idContoCorrente</w:t>
+      </w:r>
+      <w:proofErr w:type="spellEnd"/>
+      <w:r>
+        <w:rPr>
+          <w:lang w:val="en-US"/>
+        </w:rPr>
+        <w:t xml:space="preserve"> AS VARCHAR) FROM INSERTED)</w:t>
+      </w:r>
+    </w:p>
+    <w:p>
+      <w:pPr>
+        <w:rPr>
+          <w:lang w:val="en-US"/>
+        </w:rPr>
+      </w:pPr>
+      <w:r>
+        <w:rPr>
+          <w:lang w:val="en-US"/>
+        </w:rPr>
+        <w:tab/>
+        <w:t xml:space="preserve">WHERE </w:t>
+      </w:r>
+      <w:proofErr w:type="spellStart"/>
+      <w:r>
+        <w:rPr>
+          <w:lang w:val="en-US"/>
+        </w:rPr>
+        <w:t>idContoCorrente</w:t>
+      </w:r>
+      <w:proofErr w:type="spellEnd"/>
+      <w:r>
+        <w:rPr>
+          <w:lang w:val="en-US"/>
+        </w:rPr>
+        <w:t xml:space="preserve"> = (SELECT </w:t>
+      </w:r>
+      <w:proofErr w:type="spellStart"/>
+      <w:r>
+        <w:rPr>
+          <w:lang w:val="en-US"/>
+        </w:rPr>
+        <w:t>idContoCorrente</w:t>
+      </w:r>
+      <w:proofErr w:type="spellEnd"/>
+      <w:r>
+        <w:rPr>
+          <w:lang w:val="en-US"/>
+        </w:rPr>
+        <w:t xml:space="preserve"> FROM INSERTED);</w:t>
+      </w:r>
+    </w:p>
+    <w:p>
+      <w:r>
+        <w:t>END</w:t>
+      </w:r>
+    </w:p>
+    <w:p>
+      <w:pPr>
+        <w:pStyle w:val="Titolo2"/>
+      </w:pPr>
+      <w:r>
+        <w:t xml:space="preserve">Trigger </w:t>
+      </w:r>
+      <w:proofErr w:type="spellStart"/>
+      <w:r>
+        <w:t>UpdateIBANBeneficiario</w:t>
+      </w:r>
+      <w:proofErr w:type="spellEnd"/>
+    </w:p>
+    <w:p>
+      <w:r>
+        <w:t>-- QUESTO TRIGGER FUNZIONA PERFETTAMENTE</w:t>
+      </w:r>
+    </w:p>
+    <w:p>
+      <w:r>
+        <w:t xml:space="preserve">CREATE TRIGGER </w:t>
+      </w:r>
+      <w:proofErr w:type="spellStart"/>
+      <w:r>
+        <w:t>UpdateIBANBeneficiario</w:t>
+      </w:r>
+      <w:proofErr w:type="spellEnd"/>
+    </w:p>
+    <w:p>
+      <w:pPr>
+        <w:rPr>
+          <w:lang w:val="en-US"/>
+        </w:rPr>
+      </w:pPr>
+      <w:r>
+        <w:rPr>
+          <w:lang w:val="en-US"/>
+        </w:rPr>
+        <w:t xml:space="preserve">ON </w:t>
+      </w:r>
+      <w:proofErr w:type="spellStart"/>
+      <w:r>
+        <w:rPr>
+          <w:lang w:val="en-US"/>
+        </w:rPr>
+        <w:t>ContoCorrente</w:t>
+      </w:r>
+      <w:proofErr w:type="spellEnd"/>
+    </w:p>
+    <w:p>
+      <w:pPr>
+        <w:rPr>
+          <w:lang w:val="en-US"/>
+        </w:rPr>
+      </w:pPr>
+      <w:r>
+        <w:rPr>
+          <w:lang w:val="en-US"/>
+        </w:rPr>
+        <w:t>AFTER UPDATE</w:t>
+      </w:r>
+    </w:p>
+    <w:p>
+      <w:pPr>
+        <w:rPr>
+          <w:lang w:val="en-US"/>
+        </w:rPr>
+      </w:pPr>
+      <w:r>
+        <w:rPr>
+          <w:lang w:val="en-US"/>
+        </w:rPr>
+        <w:t>AS IF UPDATE(IBAN)</w:t>
+      </w:r>
+    </w:p>
+    <w:p>
+      <w:r>
+        <w:t>SET NOCOUNT ON; -- NOCOUNT ON: non restituisce il numero di righe modificate</w:t>
+      </w:r>
+    </w:p>
+    <w:p>
+      <w:r>
+        <w:t xml:space="preserve">   UPDATE Movimenti</w:t>
+      </w:r>
+    </w:p>
+    <w:p>
+      <w:pPr>
+        <w:rPr>
+          <w:lang w:val="en-US"/>
+        </w:rPr>
+      </w:pPr>
+      <w:r>
+        <w:t xml:space="preserve">   </w:t>
+      </w:r>
+      <w:r>
+        <w:rPr>
+          <w:lang w:val="en-US"/>
+        </w:rPr>
+        <w:t xml:space="preserve">SET </w:t>
+      </w:r>
+      <w:proofErr w:type="spellStart"/>
+      <w:r>
+        <w:rPr>
+          <w:lang w:val="en-US"/>
+        </w:rPr>
+        <w:t>IBANBeneficiario</w:t>
+      </w:r>
+      <w:proofErr w:type="spellEnd"/>
+      <w:r>
+        <w:rPr>
+          <w:lang w:val="en-US"/>
+        </w:rPr>
+        <w:t xml:space="preserve"> = (SELECT IBAN FROM INSERTED)</w:t>
+      </w:r>
+    </w:p>
+    <w:p>
+      <w:pPr>
+        <w:rPr>
+          <w:lang w:val="en-US"/>
+        </w:rPr>
+      </w:pPr>
+      <w:r>
+        <w:rPr>
+          <w:lang w:val="en-US"/>
+        </w:rPr>
+        <w:t xml:space="preserve">   WHERE </w:t>
+      </w:r>
+      <w:proofErr w:type="spellStart"/>
+      <w:r>
+        <w:rPr>
+          <w:lang w:val="en-US"/>
+        </w:rPr>
+        <w:t>IBANBeneficiario</w:t>
+      </w:r>
+      <w:proofErr w:type="spellEnd"/>
+      <w:r>
+        <w:rPr>
+          <w:lang w:val="en-US"/>
+        </w:rPr>
+        <w:t xml:space="preserve"> = (SELECT IBAN FROM DELETED)</w:t>
+      </w:r>
+    </w:p>
+    <w:p>
+      <w:pPr>
+        <w:rPr>
+          <w:lang w:val="en-US"/>
+        </w:rPr>
+      </w:pPr>
+    </w:p>
+    <w:p>
+      <w:r>
+        <w:t>-- INSERTED e DELETED sono due tabelle create in automatico dal TRIGGER.</w:t>
+      </w:r>
+    </w:p>
+    <w:p>
+      <w:r>
+        <w:lastRenderedPageBreak/>
+        <w:t>-- INSERTED contiene i dati dopo l'update</w:t>
+      </w:r>
+    </w:p>
+    <w:p>
+      <w:r>
+        <w:t xml:space="preserve">-- DELETED contiene i dati che sono stati </w:t>
+      </w:r>
+      <w:proofErr w:type="spellStart"/>
+      <w:r>
+        <w:t>modficati</w:t>
+      </w:r>
+      <w:proofErr w:type="spellEnd"/>
+    </w:p>
+    <w:p>
+      <w:r>
+        <w:t xml:space="preserve">-- ES.  </w:t>
+      </w:r>
+      <w:proofErr w:type="spellStart"/>
+      <w:r>
+        <w:t>idMovimento</w:t>
+      </w:r>
+      <w:proofErr w:type="spellEnd"/>
+      <w:r>
+        <w:t xml:space="preserve">: 123456789123, </w:t>
+      </w:r>
+      <w:proofErr w:type="spellStart"/>
+      <w:r>
+        <w:t>IBANCommittente</w:t>
+      </w:r>
+      <w:proofErr w:type="spellEnd"/>
+      <w:r>
+        <w:t xml:space="preserve">: xx52, tipo: "bonifico",  importo: 500€, </w:t>
+      </w:r>
+      <w:proofErr w:type="spellStart"/>
+      <w:r>
+        <w:t>IBANBeneficiario</w:t>
+      </w:r>
+      <w:proofErr w:type="spellEnd"/>
+      <w:r>
+        <w:t>: xx23</w:t>
+      </w:r>
+    </w:p>
+    <w:p>
+      <w:r>
+        <w:t xml:space="preserve">--      </w:t>
+      </w:r>
+      <w:proofErr w:type="spellStart"/>
+      <w:r>
+        <w:t>idMovimento</w:t>
+      </w:r>
+      <w:proofErr w:type="spellEnd"/>
+      <w:r>
+        <w:t xml:space="preserve">: 123456789124, </w:t>
+      </w:r>
+      <w:proofErr w:type="spellStart"/>
+      <w:r>
+        <w:t>IBANCommittente</w:t>
+      </w:r>
+      <w:proofErr w:type="spellEnd"/>
+      <w:r>
+        <w:t xml:space="preserve">: xx23, tipo: "bonifico",  importo: 500€, </w:t>
+      </w:r>
+      <w:proofErr w:type="spellStart"/>
+      <w:r>
+        <w:t>IBANBeneficiario</w:t>
+      </w:r>
+      <w:proofErr w:type="spellEnd"/>
+      <w:r>
+        <w:t>: xx52</w:t>
+      </w:r>
+    </w:p>
+    <w:p>
+      <w:r>
+        <w:t>-- SU CONTOCORRENTE viene fatto l'update sul conto con IBAN: xx52 e viene modificato in IBAN: xx55</w:t>
+      </w:r>
+    </w:p>
+    <w:p>
+      <w:r>
+        <w:t>-- In tutti i movimenti in cui l'</w:t>
+      </w:r>
+      <w:proofErr w:type="spellStart"/>
+      <w:r>
+        <w:t>IBANCommittente</w:t>
+      </w:r>
+      <w:proofErr w:type="spellEnd"/>
+      <w:r>
+        <w:t xml:space="preserve"> era uguale a xx52 viene aggiornato in xx55 automaticamente per via della politica</w:t>
+      </w:r>
+    </w:p>
+    <w:p>
+      <w:r>
+        <w:t>-- di UPDATE CASCADE.</w:t>
+      </w:r>
+    </w:p>
+    <w:p>
+      <w:r>
+        <w:t xml:space="preserve">-- Mentre in tutti i movimenti in cui è presente come </w:t>
+      </w:r>
+      <w:proofErr w:type="spellStart"/>
+      <w:r>
+        <w:t>IBANBeneficiario</w:t>
+      </w:r>
+      <w:proofErr w:type="spellEnd"/>
+      <w:r>
+        <w:t xml:space="preserve"> viene aggiornato grazie al Trigger.</w:t>
+      </w:r>
+    </w:p>
+    <w:p>
+      <w:r>
+        <w:t>-- In DELETED ci sarà l'IBAN precedente alla modifica, quindi IBAN = xx52</w:t>
+      </w:r>
+    </w:p>
+    <w:p>
+      <w:r>
+        <w:t>-- In INSERTED ci sarà l'IBAN dopo la modifica, quindi IBAN = xx55</w:t>
+      </w:r>
+    </w:p>
+    <w:p/>
+    <w:p>
+      <w:pPr>
+        <w:pStyle w:val="Titolo1"/>
+      </w:pPr>
     </w:p>
     <w:sectPr>
       <w:pgSz w:w="11906" w:h="16838"/>
@@ -446,6 +1435,28 @@
       <w:szCs w:val="32"/>
     </w:rPr>
   </w:style>
+  <w:style w:type="paragraph" w:styleId="Titolo2">
+    <w:name w:val="heading 2"/>
+    <w:basedOn w:val="Normale"/>
+    <w:next w:val="Normale"/>
+    <w:link w:val="Titolo2Carattere"/>
+    <w:uiPriority w:val="9"/>
+    <w:unhideWhenUsed/>
+    <w:qFormat/>
+    <w:rsid w:val="006505E6"/>
+    <w:pPr>
+      <w:keepNext/>
+      <w:keepLines/>
+      <w:spacing w:before="40" w:after="0"/>
+      <w:outlineLvl w:val="1"/>
+    </w:pPr>
+    <w:rPr>
+      <w:rFonts w:asciiTheme="majorHAnsi" w:eastAsiaTheme="majorEastAsia" w:hAnsiTheme="majorHAnsi" w:cstheme="majorBidi"/>
+      <w:color w:val="2F5496" w:themeColor="accent1" w:themeShade="BF"/>
+      <w:sz w:val="26"/>
+      <w:szCs w:val="26"/>
+    </w:rPr>
+  </w:style>
   <w:style w:type="character" w:default="1" w:styleId="Carpredefinitoparagrafo">
     <w:name w:val="Default Paragraph Font"/>
     <w:uiPriority w:val="1"/>
@@ -518,6 +1529,49 @@
       <w:kern w:val="28"/>
       <w:sz w:val="56"/>
       <w:szCs w:val="56"/>
+    </w:rPr>
+  </w:style>
+  <w:style w:type="paragraph" w:styleId="Testofumetto">
+    <w:name w:val="Balloon Text"/>
+    <w:basedOn w:val="Normale"/>
+    <w:link w:val="TestofumettoCarattere"/>
+    <w:uiPriority w:val="99"/>
+    <w:semiHidden/>
+    <w:unhideWhenUsed/>
+    <w:rsid w:val="006505E6"/>
+    <w:pPr>
+      <w:spacing w:after="0" w:line="240" w:lineRule="auto"/>
+    </w:pPr>
+    <w:rPr>
+      <w:rFonts w:ascii="Segoe UI" w:hAnsi="Segoe UI" w:cs="Segoe UI"/>
+      <w:sz w:val="18"/>
+      <w:szCs w:val="18"/>
+    </w:rPr>
+  </w:style>
+  <w:style w:type="character" w:customStyle="1" w:styleId="TestofumettoCarattere">
+    <w:name w:val="Testo fumetto Carattere"/>
+    <w:basedOn w:val="Carpredefinitoparagrafo"/>
+    <w:link w:val="Testofumetto"/>
+    <w:uiPriority w:val="99"/>
+    <w:semiHidden/>
+    <w:rsid w:val="006505E6"/>
+    <w:rPr>
+      <w:rFonts w:ascii="Segoe UI" w:hAnsi="Segoe UI" w:cs="Segoe UI"/>
+      <w:sz w:val="18"/>
+      <w:szCs w:val="18"/>
+    </w:rPr>
+  </w:style>
+  <w:style w:type="character" w:customStyle="1" w:styleId="Titolo2Carattere">
+    <w:name w:val="Titolo 2 Carattere"/>
+    <w:basedOn w:val="Carpredefinitoparagrafo"/>
+    <w:link w:val="Titolo2"/>
+    <w:uiPriority w:val="9"/>
+    <w:rsid w:val="006505E6"/>
+    <w:rPr>
+      <w:rFonts w:asciiTheme="majorHAnsi" w:eastAsiaTheme="majorEastAsia" w:hAnsiTheme="majorHAnsi" w:cstheme="majorBidi"/>
+      <w:color w:val="2F5496" w:themeColor="accent1" w:themeShade="BF"/>
+      <w:sz w:val="26"/>
+      <w:szCs w:val="26"/>
     </w:rPr>
   </w:style>
 </w:styles>

</xml_diff>